<commit_message>
Add users & Passwords
</commit_message>
<xml_diff>
--- a/src/main/resources/docs/Design Notes.docx
+++ b/src/main/resources/docs/Design Notes.docx
@@ -34,11 +34,22 @@
       </w:hyperlink>
     </w:p>
     <w:p>
-      <w:r>
-        <w:t>by this url you can test it online</w:t>
-      </w:r>
-      <w:bookmarkStart w:id="0" w:name="_GoBack"/>
-      <w:bookmarkEnd w:id="0"/>
+      <w:proofErr w:type="gramStart"/>
+      <w:r>
+        <w:t>by</w:t>
+      </w:r>
+      <w:proofErr w:type="gramEnd"/>
+      <w:r>
+        <w:t xml:space="preserve"> this </w:t>
+      </w:r>
+      <w:proofErr w:type="spellStart"/>
+      <w:r>
+        <w:t>url</w:t>
+      </w:r>
+      <w:proofErr w:type="spellEnd"/>
+      <w:r>
+        <w:t xml:space="preserve"> you can test it online</w:t>
+      </w:r>
     </w:p>
     <w:p>
       <w:r>
@@ -95,6 +106,27 @@
           <w:shd w:val="clear" w:color="auto" w:fill="FFFFFF"/>
         </w:rPr>
         <w:t>a simple in-memory message broker</w:t>
+      </w:r>
+    </w:p>
+    <w:p/>
+    <w:p>
+      <w:r>
+        <w:t>T</w:t>
+      </w:r>
+      <w:bookmarkStart w:id="0" w:name="_GoBack"/>
+      <w:bookmarkEnd w:id="0"/>
+      <w:r>
+        <w:t>here 2 users for testing</w:t>
+      </w:r>
+    </w:p>
+    <w:p>
+      <w:r>
+        <w:t>VF_1     Password</w:t>
+      </w:r>
+    </w:p>
+    <w:p>
+      <w:r>
+        <w:t>VF_2     test123</w:t>
       </w:r>
     </w:p>
     <w:p/>
@@ -180,7 +212,15 @@
         </w:numPr>
       </w:pPr>
       <w:r>
-        <w:t>Check nullable or empty in JS code then send it to Authentication API in BE.</w:t>
+        <w:t xml:space="preserve">Check </w:t>
+      </w:r>
+      <w:proofErr w:type="spellStart"/>
+      <w:r>
+        <w:t>nullable</w:t>
+      </w:r>
+      <w:proofErr w:type="spellEnd"/>
+      <w:r>
+        <w:t xml:space="preserve"> or empty in JS code then send it to Authentication API in BE.</w:t>
       </w:r>
     </w:p>
     <w:p>
@@ -194,6 +234,7 @@
       <w:r>
         <w:t>In Authentication API check user credentials in file located in (</w:t>
       </w:r>
+      <w:proofErr w:type="spellStart"/>
       <w:r>
         <w:rPr>
           <w:rFonts w:ascii="Consolas" w:hAnsi="Consolas" w:cs="Consolas"/>
@@ -202,7 +243,18 @@
           <w:szCs w:val="20"/>
           <w:shd w:val="clear" w:color="auto" w:fill="E8F2FE"/>
         </w:rPr>
-        <w:t>config/authenticatation.txt</w:t>
+        <w:t>config</w:t>
+      </w:r>
+      <w:proofErr w:type="spellEnd"/>
+      <w:r>
+        <w:rPr>
+          <w:rFonts w:ascii="Consolas" w:hAnsi="Consolas" w:cs="Consolas"/>
+          <w:color w:val="2A00FF"/>
+          <w:sz w:val="20"/>
+          <w:szCs w:val="20"/>
+          <w:shd w:val="clear" w:color="auto" w:fill="E8F2FE"/>
+        </w:rPr>
+        <w:t>/authenticatation.txt</w:t>
       </w:r>
       <w:r>
         <w:t>)</w:t>
@@ -223,6 +275,7 @@
         </w:rPr>
       </w:pPr>
       <w:r>
+        <w:lastRenderedPageBreak/>
         <w:t xml:space="preserve">                    </w:t>
       </w:r>
       <w:r>
@@ -242,22 +295,31 @@
           <w:rFonts w:cstheme="minorHAnsi"/>
           <w:color w:val="000000" w:themeColor="text1"/>
         </w:rPr>
-        <w:t xml:space="preserve">Use hashed passwords instead of storing plain text passwords. Use SHA-256 </w:t>
-      </w:r>
+        <w:t>Use hashed passwords instead of storing plain text passwords. Use SHA-</w:t>
+      </w:r>
+      <w:proofErr w:type="gramStart"/>
       <w:r>
         <w:rPr>
           <w:rFonts w:cstheme="minorHAnsi"/>
           <w:color w:val="000000" w:themeColor="text1"/>
         </w:rPr>
-        <w:t xml:space="preserve"> </w:t>
+        <w:t xml:space="preserve">256 </w:t>
       </w:r>
       <w:r>
         <w:rPr>
           <w:rFonts w:cstheme="minorHAnsi"/>
           <w:color w:val="000000" w:themeColor="text1"/>
         </w:rPr>
+        <w:t xml:space="preserve"> </w:t>
+      </w:r>
+      <w:r>
+        <w:rPr>
+          <w:rFonts w:cstheme="minorHAnsi"/>
+          <w:color w:val="000000" w:themeColor="text1"/>
+        </w:rPr>
         <w:t>for</w:t>
       </w:r>
+      <w:proofErr w:type="gramEnd"/>
       <w:r>
         <w:rPr>
           <w:rFonts w:cstheme="minorHAnsi"/>
@@ -307,7 +369,6 @@
         <w:rPr>
           <w:noProof/>
         </w:rPr>
-        <w:lastRenderedPageBreak/>
         <w:drawing>
           <wp:inline distT="0" distB="0" distL="0" distR="0" wp14:anchorId="5E2F18C3" wp14:editId="4FD5EA4C">
             <wp:extent cx="5486400" cy="4589780"/>
@@ -366,7 +427,15 @@
         </w:numPr>
       </w:pPr>
       <w:r>
-        <w:t>When any user “Bye Bye” chat ending automatically and route to blank page</w:t>
+        <w:t xml:space="preserve">When any user “Bye </w:t>
+      </w:r>
+      <w:proofErr w:type="spellStart"/>
+      <w:r>
+        <w:t>Bye</w:t>
+      </w:r>
+      <w:proofErr w:type="spellEnd"/>
+      <w:r>
+        <w:t>” chat ending automatically and route to blank page</w:t>
       </w:r>
     </w:p>
     <w:p>

</xml_diff>